<commit_message>
Update BÁO CÁO KẾT QUẢ TUẦN 6.docx
</commit_message>
<xml_diff>
--- a/BÁO CÁO KẾT QUẢ TUẦN 6.docx
+++ b/BÁO CÁO KẾT QUẢ TUẦN 6.docx
@@ -186,23 +186,7 @@
           <w:sz w:val="26"/>
           <w:szCs w:val="26"/>
         </w:rPr>
-        <w:t>Người dùng (</w:t>
-      </w:r>
-      <w:r>
-        <w:rPr>
-          <w:rFonts w:ascii="Times New Roman" w:hAnsi="Times New Roman" w:cs="Times New Roman"/>
-          <w:sz w:val="26"/>
-          <w:szCs w:val="26"/>
-        </w:rPr>
-        <w:t>tức là chỉ cả người quản lý và nhân viên</w:t>
-      </w:r>
-      <w:r>
-        <w:rPr>
-          <w:rFonts w:ascii="Times New Roman" w:hAnsi="Times New Roman" w:cs="Times New Roman"/>
-          <w:sz w:val="26"/>
-          <w:szCs w:val="26"/>
-        </w:rPr>
-        <w:t>).</w:t>
+        <w:t>Người dùng (tức là chỉ cả người quản lý và nhân viên).</w:t>
       </w:r>
     </w:p>
     <w:tbl>
@@ -393,15 +377,7 @@
                 <w:sz w:val="26"/>
                 <w:szCs w:val="26"/>
               </w:rPr>
-              <w:t xml:space="preserve">Người dùng có thể </w:t>
-            </w:r>
-            <w:r>
-              <w:rPr>
-                <w:rFonts w:ascii="Times New Roman" w:hAnsi="Times New Roman" w:cs="Times New Roman"/>
-                <w:sz w:val="26"/>
-                <w:szCs w:val="26"/>
-              </w:rPr>
-              <w:t>đăng nhập vào hệ thống</w:t>
+              <w:t>Người dùng có thể đăng nhập vào hệ thống</w:t>
             </w:r>
           </w:p>
         </w:tc>
@@ -683,23 +659,7 @@
                 <w:sz w:val="26"/>
                 <w:szCs w:val="26"/>
               </w:rPr>
-              <w:t>R</w:t>
-            </w:r>
-            <w:r>
-              <w:rPr>
-                <w:rFonts w:ascii="Times New Roman" w:hAnsi="Times New Roman" w:cs="Times New Roman"/>
-                <w:sz w:val="26"/>
-                <w:szCs w:val="26"/>
-              </w:rPr>
-              <w:t>2</w:t>
-            </w:r>
-            <w:r>
-              <w:rPr>
-                <w:rFonts w:ascii="Times New Roman" w:hAnsi="Times New Roman" w:cs="Times New Roman"/>
-                <w:sz w:val="26"/>
-                <w:szCs w:val="26"/>
-              </w:rPr>
-              <w:t>.1</w:t>
+              <w:t>R2.1</w:t>
             </w:r>
           </w:p>
         </w:tc>
@@ -721,7 +681,23 @@
                 <w:sz w:val="26"/>
                 <w:szCs w:val="26"/>
               </w:rPr>
-              <w:t>Quản lý nhân viên</w:t>
+              <w:t>Quản lý</w:t>
+            </w:r>
+            <w:r>
+              <w:rPr>
+                <w:rFonts w:ascii="Times New Roman" w:hAnsi="Times New Roman" w:cs="Times New Roman"/>
+                <w:sz w:val="26"/>
+                <w:szCs w:val="26"/>
+              </w:rPr>
+              <w:t xml:space="preserve"> tài khoản</w:t>
+            </w:r>
+            <w:r>
+              <w:rPr>
+                <w:rFonts w:ascii="Times New Roman" w:hAnsi="Times New Roman" w:cs="Times New Roman"/>
+                <w:sz w:val="26"/>
+                <w:szCs w:val="26"/>
+              </w:rPr>
+              <w:t xml:space="preserve"> nhân viên</w:t>
             </w:r>
           </w:p>
         </w:tc>
@@ -937,15 +913,7 @@
                 <w:sz w:val="26"/>
                 <w:szCs w:val="26"/>
               </w:rPr>
-              <w:t>R2.</w:t>
-            </w:r>
-            <w:r>
-              <w:rPr>
-                <w:rFonts w:ascii="Times New Roman" w:hAnsi="Times New Roman" w:cs="Times New Roman"/>
-                <w:sz w:val="26"/>
-                <w:szCs w:val="26"/>
-              </w:rPr>
-              <w:t>2</w:t>
+              <w:t>R2.2</w:t>
             </w:r>
           </w:p>
         </w:tc>
@@ -967,15 +935,7 @@
                 <w:sz w:val="26"/>
                 <w:szCs w:val="26"/>
               </w:rPr>
-              <w:t xml:space="preserve">Quản lý </w:t>
-            </w:r>
-            <w:r>
-              <w:rPr>
-                <w:rFonts w:ascii="Times New Roman" w:hAnsi="Times New Roman" w:cs="Times New Roman"/>
-                <w:sz w:val="26"/>
-                <w:szCs w:val="26"/>
-              </w:rPr>
-              <w:t>bãi gửi xe</w:t>
+              <w:t>Quản lý bãi gửi xe</w:t>
             </w:r>
           </w:p>
         </w:tc>
@@ -997,15 +957,7 @@
                 <w:sz w:val="26"/>
                 <w:szCs w:val="26"/>
               </w:rPr>
-              <w:t xml:space="preserve">Thêm </w:t>
-            </w:r>
-            <w:r>
-              <w:rPr>
-                <w:rFonts w:ascii="Times New Roman" w:hAnsi="Times New Roman" w:cs="Times New Roman"/>
-                <w:sz w:val="26"/>
-                <w:szCs w:val="26"/>
-              </w:rPr>
-              <w:t>bãi xe</w:t>
+              <w:t>Thêm bãi xe</w:t>
             </w:r>
           </w:p>
         </w:tc>
@@ -1027,23 +979,7 @@
                 <w:sz w:val="26"/>
                 <w:szCs w:val="26"/>
               </w:rPr>
-              <w:t xml:space="preserve">Người quản lý có thể thêm </w:t>
-            </w:r>
-            <w:r>
-              <w:rPr>
-                <w:rFonts w:ascii="Times New Roman" w:hAnsi="Times New Roman" w:cs="Times New Roman"/>
-                <w:sz w:val="26"/>
-                <w:szCs w:val="26"/>
-              </w:rPr>
-              <w:t>bãi xe</w:t>
-            </w:r>
-            <w:r>
-              <w:rPr>
-                <w:rFonts w:ascii="Times New Roman" w:hAnsi="Times New Roman" w:cs="Times New Roman"/>
-                <w:sz w:val="26"/>
-                <w:szCs w:val="26"/>
-              </w:rPr>
-              <w:t>.</w:t>
+              <w:t>Người quản lý có thể thêm bãi xe.</w:t>
             </w:r>
           </w:p>
         </w:tc>
@@ -1095,15 +1031,7 @@
                 <w:sz w:val="26"/>
                 <w:szCs w:val="26"/>
               </w:rPr>
-              <w:t xml:space="preserve">Xóa </w:t>
-            </w:r>
-            <w:r>
-              <w:rPr>
-                <w:rFonts w:ascii="Times New Roman" w:hAnsi="Times New Roman" w:cs="Times New Roman"/>
-                <w:sz w:val="26"/>
-                <w:szCs w:val="26"/>
-              </w:rPr>
-              <w:t>bãi xe</w:t>
+              <w:t>Xóa bãi xe</w:t>
             </w:r>
           </w:p>
         </w:tc>
@@ -1125,15 +1053,7 @@
                 <w:sz w:val="26"/>
                 <w:szCs w:val="26"/>
               </w:rPr>
-              <w:t xml:space="preserve">Người quản lý có thể xóa </w:t>
-            </w:r>
-            <w:r>
-              <w:rPr>
-                <w:rFonts w:ascii="Times New Roman" w:hAnsi="Times New Roman" w:cs="Times New Roman"/>
-                <w:sz w:val="26"/>
-                <w:szCs w:val="26"/>
-              </w:rPr>
-              <w:t>bãi xe.</w:t>
+              <w:t>Người quản lý có thể xóa bãi xe.</w:t>
             </w:r>
           </w:p>
         </w:tc>
@@ -1185,15 +1105,7 @@
                 <w:sz w:val="26"/>
                 <w:szCs w:val="26"/>
               </w:rPr>
-              <w:t>Sửa</w:t>
-            </w:r>
-            <w:r>
-              <w:rPr>
-                <w:rFonts w:ascii="Times New Roman" w:hAnsi="Times New Roman" w:cs="Times New Roman"/>
-                <w:sz w:val="26"/>
-                <w:szCs w:val="26"/>
-              </w:rPr>
-              <w:t xml:space="preserve"> bãi xe</w:t>
+              <w:t>Sửa bãi xe</w:t>
             </w:r>
           </w:p>
         </w:tc>
@@ -1215,15 +1127,7 @@
                 <w:sz w:val="26"/>
                 <w:szCs w:val="26"/>
               </w:rPr>
-              <w:t xml:space="preserve">Người quản lý có thể </w:t>
-            </w:r>
-            <w:r>
-              <w:rPr>
-                <w:rFonts w:ascii="Times New Roman" w:hAnsi="Times New Roman" w:cs="Times New Roman"/>
-                <w:sz w:val="26"/>
-                <w:szCs w:val="26"/>
-              </w:rPr>
-              <w:t>sửa thông tin bãi xe.</w:t>
+              <w:t>Người quản lý có thể sửa thông tin bãi xe.</w:t>
             </w:r>
           </w:p>
         </w:tc>
@@ -1905,6 +1809,7 @@
         <w:outlineLvl w:val="0"/>
         <w:rPr>
           <w:rFonts w:ascii="Times New Roman" w:hAnsi="Times New Roman" w:cs="Times New Roman"/>
+          <w:color w:val="FF0000"/>
           <w:sz w:val="26"/>
           <w:szCs w:val="26"/>
         </w:rPr>
@@ -1916,6 +1821,23 @@
           <w:szCs w:val="26"/>
         </w:rPr>
         <w:t>Mô tả chức năng:</w:t>
+      </w:r>
+      <w:r>
+        <w:rPr>
+          <w:rFonts w:ascii="Times New Roman" w:hAnsi="Times New Roman" w:cs="Times New Roman"/>
+          <w:sz w:val="26"/>
+          <w:szCs w:val="26"/>
+        </w:rPr>
+        <w:t xml:space="preserve"> </w:t>
+      </w:r>
+      <w:r>
+        <w:rPr>
+          <w:rFonts w:ascii="Times New Roman" w:hAnsi="Times New Roman" w:cs="Times New Roman"/>
+          <w:color w:val="FF0000"/>
+          <w:sz w:val="26"/>
+          <w:szCs w:val="26"/>
+        </w:rPr>
+        <w:t>(kịch bản)</w:t>
       </w:r>
     </w:p>
     <w:p>
@@ -2536,7 +2458,7 @@
                 <w:sz w:val="26"/>
                 <w:szCs w:val="26"/>
               </w:rPr>
-              <w:t>Hệ thống không kiểm tra được thông tin. Thông báo: Sai tài khoản hoặc mật khẩu.</w:t>
+              <w:t>Hệ thống kiểm tra thông tin. Thông báo: Sai tài khoản hoặc mật khẩu.</w:t>
             </w:r>
           </w:p>
           <w:p>
@@ -5384,6 +5306,7 @@
         <w:outlineLvl w:val="0"/>
         <w:rPr>
           <w:rFonts w:ascii="Times New Roman" w:hAnsi="Times New Roman" w:cs="Times New Roman"/>
+          <w:color w:val="FF0000"/>
           <w:sz w:val="26"/>
           <w:szCs w:val="26"/>
         </w:rPr>
@@ -5391,6 +5314,7 @@
       <w:r>
         <w:rPr>
           <w:rFonts w:ascii="Times New Roman" w:hAnsi="Times New Roman" w:cs="Times New Roman"/>
+          <w:color w:val="FF0000"/>
           <w:sz w:val="26"/>
           <w:szCs w:val="26"/>
         </w:rPr>
@@ -5409,6 +5333,7 @@
       <w:r>
         <w:rPr>
           <w:rFonts w:ascii="Times New Roman" w:hAnsi="Times New Roman" w:cs="Times New Roman"/>
+          <w:noProof/>
           <w:sz w:val="26"/>
           <w:szCs w:val="26"/>
         </w:rPr>
@@ -5469,6 +5394,7 @@
         <w:outlineLvl w:val="0"/>
         <w:rPr>
           <w:rFonts w:ascii="Times New Roman" w:hAnsi="Times New Roman" w:cs="Times New Roman"/>
+          <w:color w:val="FF0000"/>
           <w:sz w:val="26"/>
           <w:szCs w:val="26"/>
         </w:rPr>
@@ -5476,14 +5402,41 @@
       <w:r>
         <w:rPr>
           <w:rFonts w:ascii="Times New Roman" w:hAnsi="Times New Roman" w:cs="Times New Roman"/>
+          <w:color w:val="FF0000"/>
           <w:sz w:val="26"/>
           <w:szCs w:val="26"/>
         </w:rPr>
         <w:t>Biểu đồ lớp khái quát</w:t>
+      </w:r>
+      <w:r>
+        <w:rPr>
+          <w:rFonts w:ascii="Times New Roman" w:hAnsi="Times New Roman" w:cs="Times New Roman"/>
+          <w:color w:val="FF0000"/>
+          <w:sz w:val="26"/>
+          <w:szCs w:val="26"/>
+        </w:rPr>
+        <w:t xml:space="preserve"> (Mô hình khái niệm)</w:t>
       </w:r>
     </w:p>
     <w:p>
       <w:pPr>
+        <w:rPr>
+          <w:rFonts w:ascii="Times New Roman" w:hAnsi="Times New Roman" w:cs="Times New Roman"/>
+          <w:sz w:val="26"/>
+          <w:szCs w:val="26"/>
+        </w:rPr>
+      </w:pPr>
+      <w:r>
+        <w:rPr>
+          <w:rFonts w:ascii="Times New Roman" w:hAnsi="Times New Roman" w:cs="Times New Roman"/>
+          <w:sz w:val="26"/>
+          <w:szCs w:val="26"/>
+        </w:rPr>
+        <w:t>Tên lớp, danh sách thuộc tính</w:t>
+      </w:r>
+    </w:p>
+    <w:p>
+      <w:pPr>
         <w:pStyle w:val="ListParagraph"/>
         <w:rPr>
           <w:rFonts w:ascii="Times New Roman" w:hAnsi="Times New Roman" w:cs="Times New Roman"/>
@@ -5494,6 +5447,7 @@
       <w:r>
         <w:rPr>
           <w:rFonts w:ascii="Times New Roman" w:hAnsi="Times New Roman" w:cs="Times New Roman"/>
+          <w:noProof/>
           <w:sz w:val="26"/>
           <w:szCs w:val="26"/>
         </w:rPr>
@@ -5600,6 +5554,7 @@
       <w:r>
         <w:rPr>
           <w:rFonts w:ascii="Times New Roman" w:hAnsi="Times New Roman" w:cs="Times New Roman"/>
+          <w:noProof/>
           <w:sz w:val="26"/>
           <w:szCs w:val="26"/>
         </w:rPr>
@@ -5678,6 +5633,7 @@
       <w:r>
         <w:rPr>
           <w:rFonts w:ascii="Times New Roman" w:hAnsi="Times New Roman" w:cs="Times New Roman"/>
+          <w:noProof/>
           <w:sz w:val="26"/>
           <w:szCs w:val="26"/>
         </w:rPr>
@@ -5748,6 +5704,7 @@
       <w:r>
         <w:rPr>
           <w:rFonts w:ascii="Times New Roman" w:hAnsi="Times New Roman" w:cs="Times New Roman"/>
+          <w:noProof/>
           <w:sz w:val="26"/>
           <w:szCs w:val="26"/>
         </w:rPr>
@@ -5901,6 +5858,7 @@
       <w:r>
         <w:rPr>
           <w:rFonts w:ascii="Times New Roman" w:hAnsi="Times New Roman" w:cs="Times New Roman"/>
+          <w:noProof/>
           <w:sz w:val="26"/>
           <w:szCs w:val="26"/>
         </w:rPr>
@@ -5955,31 +5913,7 @@
           <w:sz w:val="26"/>
           <w:szCs w:val="26"/>
         </w:rPr>
-        <w:t>6. Khi thêm</w:t>
-      </w:r>
-      <w:r>
-        <w:rPr>
-          <w:rFonts w:ascii="Times New Roman" w:hAnsi="Times New Roman" w:cs="Times New Roman"/>
-          <w:sz w:val="26"/>
-          <w:szCs w:val="26"/>
-        </w:rPr>
-        <w:t>, s</w:t>
-      </w:r>
-      <w:r>
-        <w:rPr>
-          <w:rFonts w:ascii="Times New Roman" w:hAnsi="Times New Roman" w:cs="Times New Roman"/>
-          <w:sz w:val="26"/>
-          <w:szCs w:val="26"/>
-        </w:rPr>
-        <w:t>ử</w:t>
-      </w:r>
-      <w:r>
-        <w:rPr>
-          <w:rFonts w:ascii="Times New Roman" w:hAnsi="Times New Roman" w:cs="Times New Roman"/>
-          <w:sz w:val="26"/>
-          <w:szCs w:val="26"/>
-        </w:rPr>
-        <w:t>a, xóa (tài khoản)</w:t>
+        <w:t>6. Khi thêm, sửa, xóa (tài khoản)</w:t>
       </w:r>
     </w:p>
     <w:p>
@@ -6354,6 +6288,7 @@
       <w:r>
         <w:rPr>
           <w:rFonts w:ascii="Times New Roman" w:hAnsi="Times New Roman" w:cs="Times New Roman"/>
+          <w:noProof/>
           <w:sz w:val="26"/>
           <w:szCs w:val="26"/>
         </w:rPr>
@@ -6404,6 +6339,7 @@
         <w:outlineLvl w:val="0"/>
         <w:rPr>
           <w:rFonts w:ascii="Times New Roman" w:hAnsi="Times New Roman" w:cs="Times New Roman"/>
+          <w:color w:val="FF0000"/>
           <w:sz w:val="26"/>
           <w:szCs w:val="26"/>
         </w:rPr>
@@ -6411,6 +6347,7 @@
       <w:r>
         <w:rPr>
           <w:rFonts w:ascii="Times New Roman" w:hAnsi="Times New Roman" w:cs="Times New Roman"/>
+          <w:color w:val="FF0000"/>
           <w:sz w:val="26"/>
           <w:szCs w:val="26"/>
         </w:rPr>
@@ -6420,10 +6357,7 @@
     <w:p>
       <w:pPr>
         <w:pStyle w:val="ListParagraph"/>
-        <w:numPr>
-          <w:ilvl w:val="0"/>
-          <w:numId w:val="19"/>
-        </w:numPr>
+        <w:ind w:left="360"/>
         <w:rPr>
           <w:rFonts w:ascii="Times New Roman" w:hAnsi="Times New Roman" w:cs="Times New Roman"/>
           <w:sz w:val="26"/>

</xml_diff>